<commit_message>
last report for tonight
</commit_message>
<xml_diff>
--- a/Rapport/Rapport/Process.docx
+++ b/Rapport/Rapport/Process.docx
@@ -25,11 +25,9 @@
         <w:pStyle w:val="Overskrift1"/>
         <w:spacing w:line="276" w:lineRule="auto"/>
       </w:pPr>
-      <w:proofErr w:type="spellStart"/>
       <w:r>
         <w:t>Backlog</w:t>
       </w:r>
-      <w:proofErr w:type="spellEnd"/>
     </w:p>
     <w:p>
       <w:pPr>
@@ -60,15 +58,7 @@
         <w:t>og tilføje enkelte userstories</w:t>
       </w:r>
       <w:r>
-        <w:t xml:space="preserve"> til vores </w:t>
-      </w:r>
-      <w:proofErr w:type="spellStart"/>
-      <w:r>
-        <w:t>backlog</w:t>
-      </w:r>
-      <w:proofErr w:type="spellEnd"/>
-      <w:r>
-        <w:t>.</w:t>
+        <w:t xml:space="preserve"> til vores backlog.</w:t>
       </w:r>
     </w:p>
     <w:p>
@@ -557,6 +547,44 @@
       <w:r>
         <w:t>David, Tjalfe og jeg (Kasper) satte os sammen, da vi i de seneste par måneder har lavet mange gruppeprojekter sammen som alle er gået godt, og derfor naturligvis</w:t>
       </w:r>
+      <w:r>
+        <w:t xml:space="preserve"> v</w:t>
+      </w:r>
+      <w:r>
+        <w:t>ille fortsætte den gode stime.</w:t>
+      </w:r>
+      <w:r>
+        <w:t xml:space="preserve"> Kristian blev hurtigt </w:t>
+      </w:r>
+      <w:r>
+        <w:t>tilføjet til gruppen efter</w:t>
+      </w:r>
+      <w:r>
+        <w:t xml:space="preserve"> </w:t>
+      </w:r>
+      <w:r>
+        <w:t>at TM mente, at han mere var på vores niveau end på n</w:t>
+      </w:r>
+      <w:r>
+        <w:t>iveau med den gruppe han var i.</w:t>
+      </w:r>
+    </w:p>
+    <w:p>
+      <w:r>
+        <w:t>Samarbejdet har som sådan fungeret fint i løbet af dette projekt. Dog ha</w:t>
+      </w:r>
+      <w:r>
+        <w:t>r der i perioder, i</w:t>
+      </w:r>
+      <w:r>
+        <w:t>sær mod vejs ende, været situationer</w:t>
+      </w:r>
+      <w:r>
+        <w:t xml:space="preserve"> hvor det har været svær at etablere kontakt til hinanden, og der har generelt gennem projektet været flere situationer med miskommunikation end vi brød os om</w:t>
+      </w:r>
+      <w:r>
+        <w:t>.</w:t>
+      </w:r>
     </w:p>
     <w:p>
       <w:pPr>
@@ -564,6 +592,33 @@
       </w:pPr>
       <w:r>
         <w:t>Rapportskrivning</w:t>
+      </w:r>
+    </w:p>
+    <w:p>
+      <w:r>
+        <w:t xml:space="preserve">Rapporten vidste sig at give flere problemer end vi havde troet. For det første </w:t>
+      </w:r>
+      <w:r>
+        <w:t>kom vi sent i gang, idet nogle af medlemmerne brugte mere tid på bugfixes</w:t>
+      </w:r>
+      <w:r>
+        <w:t xml:space="preserve"> og justering end </w:t>
+      </w:r>
+      <w:r>
+        <w:t xml:space="preserve">på rapport skrivning. </w:t>
+      </w:r>
+      <w:r>
+        <w:t xml:space="preserve">Dette resulterede i en stresset periode, hvor der flere gange opstod tvivl om hvem der skrev hvilke dele af rapporten, om de var </w:t>
+      </w:r>
+      <w:r>
+        <w:lastRenderedPageBreak/>
+        <w:t xml:space="preserve">begyndt eller færdige, </w:t>
+      </w:r>
+      <w:r>
+        <w:t>indtil kort tid før aflevering. Dette kan ikke siges at være optimalt.</w:t>
+      </w:r>
+      <w:r>
+        <w:t xml:space="preserve"> Rapporten er dog blevet færdiggjort, og hver man har taget sit eget ansvar.</w:t>
       </w:r>
       <w:bookmarkStart w:id="0" w:name="_GoBack"/>
       <w:bookmarkEnd w:id="0"/>

</xml_diff>